<commit_message>
DevOps Assignment 3.1 final-update
</commit_message>
<xml_diff>
--- a/task3/DevOps Assignment 3.1.docx
+++ b/task3/DevOps Assignment 3.1.docx
@@ -1,6 +1,6 @@
 
 <file path=word/document.xml><?xml version="1.0" encoding="utf-8"?>
-<w:document xmlns:wpc="http://schemas.microsoft.com/office/word/2010/wordprocessingCanvas" xmlns:cx="http://schemas.microsoft.com/office/drawing/2014/chartex" xmlns:cx1="http://schemas.microsoft.com/office/drawing/2015/9/8/chartex" xmlns:cx2="http://schemas.microsoft.com/office/drawing/2015/10/21/chartex" xmlns:cx3="http://schemas.microsoft.com/office/drawing/2016/5/9/chartex" xmlns:cx4="http://schemas.microsoft.com/office/drawing/2016/5/10/chartex" xmlns:cx5="http://schemas.microsoft.com/office/drawing/2016/5/11/chartex" xmlns:cx6="http://schemas.microsoft.com/office/drawing/2016/5/12/chartex" xmlns:cx7="http://schemas.microsoft.com/office/drawing/2016/5/13/chartex" xmlns:cx8="http://schemas.microsoft.com/office/drawing/2016/5/14/chartex" xmlns:mc="http://schemas.openxmlformats.org/markup-compatibility/2006" xmlns:aink="http://schemas.microsoft.com/office/drawing/2016/ink" xmlns:am3d="http://schemas.microsoft.com/office/drawing/2017/model3d" xmlns:o="urn:schemas-microsoft-com:office:office" xmlns:oel="http://schemas.microsoft.com/office/2019/extlst" xmlns:r="http://schemas.openxmlformats.org/officeDocument/2006/relationships" xmlns:m="http://schemas.openxmlformats.org/officeDocument/2006/math" xmlns:v="urn:schemas-microsoft-com:vml" xmlns:wp14="http://schemas.microsoft.com/office/word/2010/wordprocessingDrawing" xmlns:wp="http://schemas.openxmlformats.org/drawingml/2006/wordprocessingDrawing" xmlns:w10="urn:schemas-microsoft-com:office:word" xmlns:w="http://schemas.openxmlformats.org/wordprocessingml/2006/main" xmlns:w14="http://schemas.microsoft.com/office/word/2010/wordml" xmlns:w15="http://schemas.microsoft.com/office/word/2012/wordml" xmlns:w16cex="http://schemas.microsoft.com/office/word/2018/wordml/cex" xmlns:w16cid="http://schemas.microsoft.com/office/word/2016/wordml/cid" xmlns:w16="http://schemas.microsoft.com/office/word/2018/wordml" xmlns:w16du="http://schemas.microsoft.com/office/word/2023/wordml/word16du" xmlns:w16sdtdh="http://schemas.microsoft.com/office/word/2020/wordml/sdtdatahash" xmlns:w16se="http://schemas.microsoft.com/office/word/2015/wordml/symex" xmlns:wpg="http://schemas.microsoft.com/office/word/2010/wordprocessingGroup" xmlns:wpi="http://schemas.microsoft.com/office/word/2010/wordprocessingInk" xmlns:wne="http://schemas.microsoft.com/office/word/2006/wordml" xmlns:wps="http://schemas.microsoft.com/office/word/2010/wordprocessingShape" mc:Ignorable="w14 w15 w16se w16cid w16 w16cex w16sdtdh w16du wp14">
+<w:document xmlns:wpc="http://schemas.microsoft.com/office/word/2010/wordprocessingCanvas" xmlns:cx="http://schemas.microsoft.com/office/drawing/2014/chartex" xmlns:cx1="http://schemas.microsoft.com/office/drawing/2015/9/8/chartex" xmlns:cx2="http://schemas.microsoft.com/office/drawing/2015/10/21/chartex" xmlns:cx3="http://schemas.microsoft.com/office/drawing/2016/5/9/chartex" xmlns:cx4="http://schemas.microsoft.com/office/drawing/2016/5/10/chartex" xmlns:cx5="http://schemas.microsoft.com/office/drawing/2016/5/11/chartex" xmlns:cx6="http://schemas.microsoft.com/office/drawing/2016/5/12/chartex" xmlns:cx7="http://schemas.microsoft.com/office/drawing/2016/5/13/chartex" xmlns:cx8="http://schemas.microsoft.com/office/drawing/2016/5/14/chartex" xmlns:mc="http://schemas.openxmlformats.org/markup-compatibility/2006" xmlns:aink="http://schemas.microsoft.com/office/drawing/2016/ink" xmlns:am3d="http://schemas.microsoft.com/office/drawing/2017/model3d" xmlns:o="urn:schemas-microsoft-com:office:office" xmlns:oel="http://schemas.microsoft.com/office/2019/extlst" xmlns:r="http://schemas.openxmlformats.org/officeDocument/2006/relationships" xmlns:m="http://schemas.openxmlformats.org/officeDocument/2006/math" xmlns:v="urn:schemas-microsoft-com:vml" xmlns:wp14="http://schemas.microsoft.com/office/word/2010/wordprocessingDrawing" xmlns:wp="http://schemas.openxmlformats.org/drawingml/2006/wordprocessingDrawing" xmlns:w10="urn:schemas-microsoft-com:office:word" xmlns:w="http://schemas.openxmlformats.org/wordprocessingml/2006/main" xmlns:w14="http://schemas.microsoft.com/office/word/2010/wordml" xmlns:w15="http://schemas.microsoft.com/office/word/2012/wordml" xmlns:w16cex="http://schemas.microsoft.com/office/word/2018/wordml/cex" xmlns:w16cid="http://schemas.microsoft.com/office/word/2016/wordml/cid" xmlns:w16="http://schemas.microsoft.com/office/word/2018/wordml" xmlns:w16du="http://schemas.microsoft.com/office/word/2023/wordml/word16du" xmlns:w16sdtdh="http://schemas.microsoft.com/office/word/2020/wordml/sdtdatahash" xmlns:w16sdtfl="http://schemas.microsoft.com/office/word/2024/wordml/sdtformatlock" xmlns:w16se="http://schemas.microsoft.com/office/word/2015/wordml/symex" xmlns:wpg="http://schemas.microsoft.com/office/word/2010/wordprocessingGroup" xmlns:wpi="http://schemas.microsoft.com/office/word/2010/wordprocessingInk" xmlns:wne="http://schemas.microsoft.com/office/word/2006/wordml" xmlns:wps="http://schemas.microsoft.com/office/word/2010/wordprocessingShape" mc:Ignorable="w14 w15 w16se w16cid w16 w16cex w16sdtdh w16sdtfl w16du wp14">
   <w:body>
     <w:p>
       <w:pPr>
@@ -79,24 +79,42 @@
           <w:ilvl w:val="0"/>
           <w:numId w:val="1"/>
         </w:numPr>
-      </w:pPr>
-      <w:r>
+        <w:rPr>
+          <w:highlight w:val="yellow"/>
+        </w:rPr>
+      </w:pPr>
+      <w:r>
+        <w:rPr>
+          <w:highlight w:val="yellow"/>
+        </w:rPr>
         <w:t xml:space="preserve">What are the core components of a Kubernetes cluster (e.g., master, node, </w:t>
       </w:r>
       <w:proofErr w:type="spellStart"/>
       <w:r>
+        <w:rPr>
+          <w:highlight w:val="yellow"/>
+        </w:rPr>
         <w:t>etcd</w:t>
       </w:r>
       <w:proofErr w:type="spellEnd"/>
       <w:r>
+        <w:rPr>
+          <w:highlight w:val="yellow"/>
+        </w:rPr>
         <w:t xml:space="preserve">, </w:t>
       </w:r>
       <w:proofErr w:type="spellStart"/>
       <w:r>
+        <w:rPr>
+          <w:highlight w:val="yellow"/>
+        </w:rPr>
         <w:t>kube-apiserver</w:t>
       </w:r>
       <w:proofErr w:type="spellEnd"/>
       <w:r>
+        <w:rPr>
+          <w:highlight w:val="yellow"/>
+        </w:rPr>
         <w:t>)? Briefly explain their roles.</w:t>
       </w:r>
     </w:p>
@@ -106,8 +124,14 @@
           <w:ilvl w:val="0"/>
           <w:numId w:val="1"/>
         </w:numPr>
-      </w:pPr>
-      <w:r>
+        <w:rPr>
+          <w:highlight w:val="yellow"/>
+        </w:rPr>
+      </w:pPr>
+      <w:r>
+        <w:rPr>
+          <w:highlight w:val="yellow"/>
+        </w:rPr>
         <w:t>What is a pod in Kubernetes, and how does it differ from a Docker container?</w:t>
       </w:r>
     </w:p>
@@ -129,8 +153,14 @@
           <w:ilvl w:val="0"/>
           <w:numId w:val="2"/>
         </w:numPr>
-      </w:pPr>
-      <w:r>
+        <w:rPr>
+          <w:highlight w:val="yellow"/>
+        </w:rPr>
+      </w:pPr>
+      <w:r>
+        <w:rPr>
+          <w:highlight w:val="yellow"/>
+        </w:rPr>
         <w:t>Explain the purpose of a Kubernetes deployment. How do deployments ensure high availability of applications?</w:t>
       </w:r>
     </w:p>
@@ -140,32 +170,56 @@
           <w:ilvl w:val="0"/>
           <w:numId w:val="2"/>
         </w:numPr>
-      </w:pPr>
-      <w:r>
+        <w:rPr>
+          <w:highlight w:val="yellow"/>
+        </w:rPr>
+      </w:pPr>
+      <w:r>
+        <w:rPr>
+          <w:highlight w:val="yellow"/>
+        </w:rPr>
         <w:t xml:space="preserve">What are the different types of services in Kubernetes (e.g., </w:t>
       </w:r>
       <w:proofErr w:type="spellStart"/>
       <w:r>
+        <w:rPr>
+          <w:highlight w:val="yellow"/>
+        </w:rPr>
         <w:t>ClusterIP</w:t>
       </w:r>
       <w:proofErr w:type="spellEnd"/>
       <w:r>
+        <w:rPr>
+          <w:highlight w:val="yellow"/>
+        </w:rPr>
         <w:t xml:space="preserve">, </w:t>
       </w:r>
       <w:proofErr w:type="spellStart"/>
       <w:r>
+        <w:rPr>
+          <w:highlight w:val="yellow"/>
+        </w:rPr>
         <w:t>NodePort</w:t>
       </w:r>
       <w:proofErr w:type="spellEnd"/>
       <w:r>
+        <w:rPr>
+          <w:highlight w:val="yellow"/>
+        </w:rPr>
         <w:t xml:space="preserve">, </w:t>
       </w:r>
       <w:proofErr w:type="spellStart"/>
       <w:r>
+        <w:rPr>
+          <w:highlight w:val="yellow"/>
+        </w:rPr>
         <w:t>LoadBalancer</w:t>
       </w:r>
       <w:proofErr w:type="spellEnd"/>
       <w:r>
+        <w:rPr>
+          <w:highlight w:val="yellow"/>
+        </w:rPr>
         <w:t>)? When would you use each type?</w:t>
       </w:r>
     </w:p>
@@ -187,14 +241,21 @@
           <w:ilvl w:val="0"/>
           <w:numId w:val="3"/>
         </w:numPr>
-      </w:pPr>
-      <w:r>
+        <w:rPr>
+          <w:highlight w:val="yellow"/>
+        </w:rPr>
+      </w:pPr>
+      <w:r>
+        <w:rPr>
+          <w:highlight w:val="yellow"/>
+        </w:rPr>
         <w:t xml:space="preserve">How does Kubernetes handle scaling? Explain the concept of </w:t>
       </w:r>
       <w:r>
         <w:rPr>
           <w:i/>
           <w:iCs/>
+          <w:highlight w:val="yellow"/>
         </w:rPr>
         <w:t xml:space="preserve">Horizontal Pod </w:t>
       </w:r>
@@ -203,11 +264,15 @@
         <w:rPr>
           <w:i/>
           <w:iCs/>
+          <w:highlight w:val="yellow"/>
         </w:rPr>
         <w:t>Autoscaler</w:t>
       </w:r>
       <w:proofErr w:type="spellEnd"/>
       <w:r>
+        <w:rPr>
+          <w:highlight w:val="yellow"/>
+        </w:rPr>
         <w:t xml:space="preserve"> and how it responds to workload changes.</w:t>
       </w:r>
     </w:p>
@@ -252,25 +317,28 @@
           <w:ilvl w:val="0"/>
           <w:numId w:val="4"/>
         </w:numPr>
-      </w:pPr>
-      <w:r>
+        <w:rPr>
+          <w:highlight w:val="yellow"/>
+        </w:rPr>
+      </w:pPr>
+      <w:r>
+        <w:rPr>
+          <w:highlight w:val="yellow"/>
+        </w:rPr>
         <w:t xml:space="preserve">Create a Kubernetes deployment that runs 3 replicas of the web server container from </w:t>
       </w:r>
       <w:r>
         <w:rPr>
           <w:b/>
           <w:bCs/>
-        </w:rPr>
-        <w:t>Assignment</w:t>
-      </w:r>
-      <w:r>
-        <w:rPr>
-          <w:b/>
-          <w:bCs/>
-        </w:rPr>
-        <w:t xml:space="preserve"> 2</w:t>
-      </w:r>
-      <w:r>
+          <w:highlight w:val="yellow"/>
+        </w:rPr>
+        <w:t>Assignment 2</w:t>
+      </w:r>
+      <w:r>
+        <w:rPr>
+          <w:highlight w:val="yellow"/>
+        </w:rPr>
         <w:t>.</w:t>
       </w:r>
     </w:p>
@@ -280,16 +348,28 @@
           <w:ilvl w:val="0"/>
           <w:numId w:val="4"/>
         </w:numPr>
-      </w:pPr>
-      <w:r>
+        <w:rPr>
+          <w:highlight w:val="yellow"/>
+        </w:rPr>
+      </w:pPr>
+      <w:r>
+        <w:rPr>
+          <w:highlight w:val="yellow"/>
+        </w:rPr>
         <w:t xml:space="preserve">Ensure that all replicas are load-balanced across the cluster using a </w:t>
       </w:r>
       <w:proofErr w:type="spellStart"/>
       <w:r>
+        <w:rPr>
+          <w:highlight w:val="yellow"/>
+        </w:rPr>
         <w:t>ClusterIP</w:t>
       </w:r>
       <w:proofErr w:type="spellEnd"/>
       <w:r>
+        <w:rPr>
+          <w:highlight w:val="yellow"/>
+        </w:rPr>
         <w:t xml:space="preserve"> service.</w:t>
       </w:r>
     </w:p>
@@ -299,19 +379,34 @@
           <w:ilvl w:val="0"/>
           <w:numId w:val="4"/>
         </w:numPr>
-      </w:pPr>
-      <w:r>
+        <w:rPr>
+          <w:highlight w:val="yellow"/>
+        </w:rPr>
+      </w:pPr>
+      <w:r>
+        <w:rPr>
+          <w:highlight w:val="yellow"/>
+        </w:rPr>
         <w:t>Describe how you would test the load balancing functionality.</w:t>
       </w:r>
     </w:p>
     <w:p>
-      <w:r>
+      <w:pPr>
+        <w:rPr>
+          <w:highlight w:val="yellow"/>
+        </w:rPr>
+      </w:pPr>
+      <w:r>
+        <w:rPr>
+          <w:highlight w:val="yellow"/>
+        </w:rPr>
         <w:t xml:space="preserve">b) </w:t>
       </w:r>
       <w:r>
         <w:rPr>
           <w:b/>
           <w:bCs/>
+          <w:highlight w:val="yellow"/>
         </w:rPr>
         <w:t>Service Exposure</w:t>
       </w:r>
@@ -322,16 +417,28 @@
           <w:ilvl w:val="0"/>
           <w:numId w:val="5"/>
         </w:numPr>
-      </w:pPr>
-      <w:r>
+        <w:rPr>
+          <w:highlight w:val="yellow"/>
+        </w:rPr>
+      </w:pPr>
+      <w:r>
+        <w:rPr>
+          <w:highlight w:val="yellow"/>
+        </w:rPr>
         <w:t xml:space="preserve">Expose your deployment to the outside world using a </w:t>
       </w:r>
       <w:proofErr w:type="spellStart"/>
       <w:r>
+        <w:rPr>
+          <w:highlight w:val="yellow"/>
+        </w:rPr>
         <w:t>NodePort</w:t>
       </w:r>
       <w:proofErr w:type="spellEnd"/>
       <w:r>
+        <w:rPr>
+          <w:highlight w:val="yellow"/>
+        </w:rPr>
         <w:t xml:space="preserve"> service. Map the external port to 80 on the Kubernetes cluster.</w:t>
       </w:r>
     </w:p>
@@ -341,8 +448,14 @@
           <w:ilvl w:val="0"/>
           <w:numId w:val="5"/>
         </w:numPr>
-      </w:pPr>
-      <w:r>
+        <w:rPr>
+          <w:highlight w:val="yellow"/>
+        </w:rPr>
+      </w:pPr>
+      <w:r>
+        <w:rPr>
+          <w:highlight w:val="yellow"/>
+        </w:rPr>
         <w:t>Verify the service is reachable by accessing the external IP and port from your browser.</w:t>
       </w:r>
     </w:p>
@@ -393,15 +506,7 @@
       </w:r>
       <w:proofErr w:type="spellEnd"/>
       <w:r>
-        <w:t xml:space="preserve"> or a stress test </w:t>
-      </w:r>
-      <w:proofErr w:type="gramStart"/>
-      <w:r>
-        <w:t>tool, and</w:t>
-      </w:r>
-      <w:proofErr w:type="gramEnd"/>
-      <w:r>
-        <w:t xml:space="preserve"> observe how Kubernetes scales the pods.</w:t>
+        <w:t xml:space="preserve"> or a stress test tool, and observe how Kubernetes scales the pods.</w:t>
       </w:r>
     </w:p>
     <w:p/>
@@ -417,7 +522,7 @@
 </file>
 
 <file path=word/numbering.xml><?xml version="1.0" encoding="utf-8"?>
-<w:numbering xmlns:wpc="http://schemas.microsoft.com/office/word/2010/wordprocessingCanvas" xmlns:cx="http://schemas.microsoft.com/office/drawing/2014/chartex" xmlns:cx1="http://schemas.microsoft.com/office/drawing/2015/9/8/chartex" xmlns:cx2="http://schemas.microsoft.com/office/drawing/2015/10/21/chartex" xmlns:cx3="http://schemas.microsoft.com/office/drawing/2016/5/9/chartex" xmlns:cx4="http://schemas.microsoft.com/office/drawing/2016/5/10/chartex" xmlns:cx5="http://schemas.microsoft.com/office/drawing/2016/5/11/chartex" xmlns:cx6="http://schemas.microsoft.com/office/drawing/2016/5/12/chartex" xmlns:cx7="http://schemas.microsoft.com/office/drawing/2016/5/13/chartex" xmlns:cx8="http://schemas.microsoft.com/office/drawing/2016/5/14/chartex" xmlns:mc="http://schemas.openxmlformats.org/markup-compatibility/2006" xmlns:aink="http://schemas.microsoft.com/office/drawing/2016/ink" xmlns:am3d="http://schemas.microsoft.com/office/drawing/2017/model3d" xmlns:o="urn:schemas-microsoft-com:office:office" xmlns:oel="http://schemas.microsoft.com/office/2019/extlst" xmlns:r="http://schemas.openxmlformats.org/officeDocument/2006/relationships" xmlns:m="http://schemas.openxmlformats.org/officeDocument/2006/math" xmlns:v="urn:schemas-microsoft-com:vml" xmlns:wp14="http://schemas.microsoft.com/office/word/2010/wordprocessingDrawing" xmlns:wp="http://schemas.openxmlformats.org/drawingml/2006/wordprocessingDrawing" xmlns:w10="urn:schemas-microsoft-com:office:word" xmlns:w="http://schemas.openxmlformats.org/wordprocessingml/2006/main" xmlns:w14="http://schemas.microsoft.com/office/word/2010/wordml" xmlns:w15="http://schemas.microsoft.com/office/word/2012/wordml" xmlns:w16cex="http://schemas.microsoft.com/office/word/2018/wordml/cex" xmlns:w16cid="http://schemas.microsoft.com/office/word/2016/wordml/cid" xmlns:w16="http://schemas.microsoft.com/office/word/2018/wordml" xmlns:w16du="http://schemas.microsoft.com/office/word/2023/wordml/word16du" xmlns:w16sdtdh="http://schemas.microsoft.com/office/word/2020/wordml/sdtdatahash" xmlns:w16se="http://schemas.microsoft.com/office/word/2015/wordml/symex" xmlns:wpg="http://schemas.microsoft.com/office/word/2010/wordprocessingGroup" xmlns:wpi="http://schemas.microsoft.com/office/word/2010/wordprocessingInk" xmlns:wne="http://schemas.microsoft.com/office/word/2006/wordml" xmlns:wps="http://schemas.microsoft.com/office/word/2010/wordprocessingShape" mc:Ignorable="w14 w15 w16se w16cid w16 w16cex w16sdtdh w16du wp14">
+<w:numbering xmlns:wpc="http://schemas.microsoft.com/office/word/2010/wordprocessingCanvas" xmlns:cx="http://schemas.microsoft.com/office/drawing/2014/chartex" xmlns:cx1="http://schemas.microsoft.com/office/drawing/2015/9/8/chartex" xmlns:cx2="http://schemas.microsoft.com/office/drawing/2015/10/21/chartex" xmlns:cx3="http://schemas.microsoft.com/office/drawing/2016/5/9/chartex" xmlns:cx4="http://schemas.microsoft.com/office/drawing/2016/5/10/chartex" xmlns:cx5="http://schemas.microsoft.com/office/drawing/2016/5/11/chartex" xmlns:cx6="http://schemas.microsoft.com/office/drawing/2016/5/12/chartex" xmlns:cx7="http://schemas.microsoft.com/office/drawing/2016/5/13/chartex" xmlns:cx8="http://schemas.microsoft.com/office/drawing/2016/5/14/chartex" xmlns:mc="http://schemas.openxmlformats.org/markup-compatibility/2006" xmlns:aink="http://schemas.microsoft.com/office/drawing/2016/ink" xmlns:am3d="http://schemas.microsoft.com/office/drawing/2017/model3d" xmlns:o="urn:schemas-microsoft-com:office:office" xmlns:oel="http://schemas.microsoft.com/office/2019/extlst" xmlns:r="http://schemas.openxmlformats.org/officeDocument/2006/relationships" xmlns:m="http://schemas.openxmlformats.org/officeDocument/2006/math" xmlns:v="urn:schemas-microsoft-com:vml" xmlns:wp14="http://schemas.microsoft.com/office/word/2010/wordprocessingDrawing" xmlns:wp="http://schemas.openxmlformats.org/drawingml/2006/wordprocessingDrawing" xmlns:w10="urn:schemas-microsoft-com:office:word" xmlns:w="http://schemas.openxmlformats.org/wordprocessingml/2006/main" xmlns:w14="http://schemas.microsoft.com/office/word/2010/wordml" xmlns:w15="http://schemas.microsoft.com/office/word/2012/wordml" xmlns:w16cex="http://schemas.microsoft.com/office/word/2018/wordml/cex" xmlns:w16cid="http://schemas.microsoft.com/office/word/2016/wordml/cid" xmlns:w16="http://schemas.microsoft.com/office/word/2018/wordml" xmlns:w16du="http://schemas.microsoft.com/office/word/2023/wordml/word16du" xmlns:w16sdtdh="http://schemas.microsoft.com/office/word/2020/wordml/sdtdatahash" xmlns:w16sdtfl="http://schemas.microsoft.com/office/word/2024/wordml/sdtformatlock" xmlns:w16se="http://schemas.microsoft.com/office/word/2015/wordml/symex" xmlns:wpg="http://schemas.microsoft.com/office/word/2010/wordprocessingGroup" xmlns:wpi="http://schemas.microsoft.com/office/word/2010/wordprocessingInk" xmlns:wne="http://schemas.microsoft.com/office/word/2006/wordml" xmlns:wps="http://schemas.microsoft.com/office/word/2010/wordprocessingShape" mc:Ignorable="w14 w15 w16se w16cid w16 w16cex w16sdtdh w16sdtfl w16du wp14">
   <w:abstractNum w:abstractNumId="0" w15:restartNumberingAfterBreak="0">
     <w:nsid w:val="0DFF1118"/>
     <w:multiLevelType w:val="multilevel"/>
@@ -3006,7 +3111,7 @@
 </file>
 
 <file path=word/styles.xml><?xml version="1.0" encoding="utf-8"?>
-<w:styles xmlns:mc="http://schemas.openxmlformats.org/markup-compatibility/2006" xmlns:r="http://schemas.openxmlformats.org/officeDocument/2006/relationships" xmlns:w="http://schemas.openxmlformats.org/wordprocessingml/2006/main" xmlns:w14="http://schemas.microsoft.com/office/word/2010/wordml" xmlns:w15="http://schemas.microsoft.com/office/word/2012/wordml" xmlns:w16cex="http://schemas.microsoft.com/office/word/2018/wordml/cex" xmlns:w16cid="http://schemas.microsoft.com/office/word/2016/wordml/cid" xmlns:w16="http://schemas.microsoft.com/office/word/2018/wordml" xmlns:w16du="http://schemas.microsoft.com/office/word/2023/wordml/word16du" xmlns:w16sdtdh="http://schemas.microsoft.com/office/word/2020/wordml/sdtdatahash" xmlns:w16se="http://schemas.microsoft.com/office/word/2015/wordml/symex" mc:Ignorable="w14 w15 w16se w16cid w16 w16cex w16sdtdh w16du">
+<w:styles xmlns:mc="http://schemas.openxmlformats.org/markup-compatibility/2006" xmlns:r="http://schemas.openxmlformats.org/officeDocument/2006/relationships" xmlns:w="http://schemas.openxmlformats.org/wordprocessingml/2006/main" xmlns:w14="http://schemas.microsoft.com/office/word/2010/wordml" xmlns:w15="http://schemas.microsoft.com/office/word/2012/wordml" xmlns:w16cex="http://schemas.microsoft.com/office/word/2018/wordml/cex" xmlns:w16cid="http://schemas.microsoft.com/office/word/2016/wordml/cid" xmlns:w16="http://schemas.microsoft.com/office/word/2018/wordml" xmlns:w16du="http://schemas.microsoft.com/office/word/2023/wordml/word16du" xmlns:w16sdtdh="http://schemas.microsoft.com/office/word/2020/wordml/sdtdatahash" xmlns:w16sdtfl="http://schemas.microsoft.com/office/word/2024/wordml/sdtformatlock" xmlns:w16se="http://schemas.microsoft.com/office/word/2015/wordml/symex" mc:Ignorable="w14 w15 w16se w16cid w16 w16cex w16sdtdh w16sdtfl w16du">
   <w:docDefaults>
     <w:rPrDefault>
       <w:rPr>

</xml_diff>